<commit_message>
Aanpassing Penetratietesten deel 2
Metasploit aanpassen en vervangen door Hydra, Sockstress toevoegen voor
95%
</commit_message>
<xml_diff>
--- a/Penetratietesten.docx
+++ b/Penetratietesten.docx
@@ -4,288 +4,11 @@
   <w:body>
     <w:p>
       <w:r>
-        <w:t>\</w:t>
-      </w:r>
-      <w:proofErr w:type="spellStart"/>
-      <w:r>
-        <w:t>section</w:t>
-      </w:r>
-      <w:proofErr w:type="spellEnd"/>
-      <w:r>
-        <w:t>{Applicatie laag}</w:t>
-      </w:r>
-    </w:p>
-    <w:p>
-      <w:r>
-        <w:t>\</w:t>
-      </w:r>
-      <w:proofErr w:type="spellStart"/>
-      <w:r>
-        <w:t>subsection</w:t>
-      </w:r>
-      <w:proofErr w:type="spellEnd"/>
-      <w:r>
-        <w:t>{Brute force Hydra-aanval}</w:t>
-      </w:r>
-    </w:p>
-    <w:p>
-      <w:r>
-        <w:t>\</w:t>
-      </w:r>
-      <w:proofErr w:type="spellStart"/>
-      <w:r>
-        <w:t>subsubsection</w:t>
-      </w:r>
-      <w:proofErr w:type="spellEnd"/>
-      <w:r>
-        <w:t>{Uitvoering en schade}</w:t>
-      </w:r>
-    </w:p>
-    <w:p>
-      <w:r>
-        <w:t xml:space="preserve">Hydra is één van de bekendste en meest gebruikte tools die Kali Linux te bieden heeft en deze is </w:t>
-      </w:r>
-      <w:proofErr w:type="gramStart"/>
-      <w:r>
-        <w:t>makkelijk</w:t>
-      </w:r>
-      <w:proofErr w:type="gramEnd"/>
-      <w:r>
-        <w:t xml:space="preserve"> terug te vinden op de aanvallersmachine aangezien deze tool bij de top 10 van meest gebruikte tools staat. Met Hydra kan een persoon wachtwoorden kraken van </w:t>
-      </w:r>
-      <w:proofErr w:type="spellStart"/>
-      <w:r>
-        <w:t>desktops</w:t>
-      </w:r>
-      <w:proofErr w:type="spellEnd"/>
-      <w:r>
-        <w:t xml:space="preserve"> of servers. Het principe is vrij simpel, de enige </w:t>
-      </w:r>
-      <w:proofErr w:type="spellStart"/>
-      <w:r>
-        <w:t>benodigheden</w:t>
-      </w:r>
-      <w:proofErr w:type="spellEnd"/>
-      <w:r>
-        <w:t xml:space="preserve"> zijn een Kali-machine, het </w:t>
-      </w:r>
-      <w:proofErr w:type="spellStart"/>
-      <w:r>
-        <w:t>ip-adres</w:t>
-      </w:r>
-      <w:proofErr w:type="spellEnd"/>
-      <w:r>
-        <w:t xml:space="preserve"> van het slachtoffer en een woordlijst die zelf kan gemaakt worden of die van het internet kan gehaald worden. In deze aanval wordt de naam van een administrator-account meegegeven en een lijst van verschillende woorden of wachtwoorden die één voor één worden </w:t>
+        <w:t>\section{Applicatie laag}</w:t>
       </w:r>
       <w:bookmarkStart w:id="0" w:name="_GoBack"/>
       <w:bookmarkEnd w:id="0"/>
-      <w:r>
-        <w:t xml:space="preserve">uitgeprobeerd. Om deze lijst nog efficiënter te maken, kan een hacker gebruik maken van </w:t>
-      </w:r>
-      <w:proofErr w:type="spellStart"/>
-      <w:r>
-        <w:t>social</w:t>
-      </w:r>
-      <w:proofErr w:type="spellEnd"/>
-      <w:r>
-        <w:t xml:space="preserve"> engineering waar hij persoonlijk informatie over een gebruiker opzoekt, </w:t>
-      </w:r>
-      <w:proofErr w:type="gramStart"/>
-      <w:r>
-        <w:t>hetgeen</w:t>
-      </w:r>
-      <w:proofErr w:type="gramEnd"/>
-      <w:r>
-        <w:t xml:space="preserve"> zeer makkelijk is via </w:t>
-      </w:r>
-      <w:proofErr w:type="spellStart"/>
-      <w:r>
-        <w:t>facebook</w:t>
-      </w:r>
-      <w:proofErr w:type="spellEnd"/>
-      <w:r>
-        <w:t>, en deze informatie dan gebruikt om wachtwoorden te vormen. Dit kan variëren van geboorteplaats tot de namen van kinderen of ouders. Al deze informatie wordt in lijsten gestoken met verschillende soorten combinaties om een groter succesratio te kennen. \</w:t>
-      </w:r>
-      <w:proofErr w:type="spellStart"/>
-      <w:r>
-        <w:t>citep</w:t>
-      </w:r>
-      <w:proofErr w:type="spellEnd"/>
-      <w:r>
-        <w:t>{Wilde2013} \</w:t>
-      </w:r>
-      <w:proofErr w:type="spellStart"/>
-      <w:r>
-        <w:t>newline</w:t>
-      </w:r>
-      <w:proofErr w:type="spellEnd"/>
-      <w:r>
-        <w:t xml:space="preserve"> </w:t>
-      </w:r>
-    </w:p>
-    <w:p/>
-    <w:p>
-      <w:r>
-        <w:t>Voordat deze aanval kan uitgevoerd worden moet de aanvaller eerst de naam van het administrator-account weten. Standaard is dit "`Administrator</w:t>
-      </w:r>
-      <w:proofErr w:type="gramStart"/>
-      <w:r>
-        <w:t>"</w:t>
-      </w:r>
-      <w:proofErr w:type="gramEnd"/>
-      <w:r>
-        <w:t>' en als netwerkbeheerders dit niet aangepast hebben dan is het zeer makkelijk om met deze aanval binnen te dringen. In dit geval beschikt de aanvaller over het eigen gemaakte account met de naam "`</w:t>
-      </w:r>
-      <w:proofErr w:type="spellStart"/>
-      <w:r>
-        <w:t>BaeleAdministrator</w:t>
-      </w:r>
-      <w:proofErr w:type="spellEnd"/>
-      <w:proofErr w:type="gramStart"/>
-      <w:r>
-        <w:t>"</w:t>
-      </w:r>
-      <w:proofErr w:type="gramEnd"/>
-      <w:r>
-        <w:t>'. In de aanvallersmachine wordt er allereerst een woordenlijst gedownload of aangemaakt. In dit geval wordt er een zelfgemaakte woordenlijst gebruikt aangezien zo een internetlijst 100 000'en verschillende combinaties hebben die zeer lang duren om helemaal door te lopen. In dit geval bevat de zelfgemaakte woordenlijst 5 woorden: "`test, test123, Baele123, groen, bos</w:t>
-      </w:r>
-      <w:proofErr w:type="gramStart"/>
-      <w:r>
-        <w:t>"</w:t>
-      </w:r>
-      <w:proofErr w:type="gramEnd"/>
-      <w:r>
-        <w:t xml:space="preserve">'. In dit geval is Baele123 het echte wachtwoord. Daarna wordt er in het terminalvenster dit lijntje </w:t>
-      </w:r>
-      <w:proofErr w:type="spellStart"/>
-      <w:r>
-        <w:t>ingetyped</w:t>
-      </w:r>
-      <w:proofErr w:type="spellEnd"/>
-      <w:r>
-        <w:t>: "`\</w:t>
-      </w:r>
-      <w:proofErr w:type="spellStart"/>
-      <w:r>
-        <w:t>textit</w:t>
-      </w:r>
-      <w:proofErr w:type="spellEnd"/>
-      <w:r>
-        <w:t xml:space="preserve">{hydra -t 1 -l </w:t>
-      </w:r>
-      <w:proofErr w:type="spellStart"/>
-      <w:r>
-        <w:t>BaeleAdministrator</w:t>
-      </w:r>
-      <w:proofErr w:type="spellEnd"/>
-      <w:r>
-        <w:t xml:space="preserve"> -P /root/woordenlijst.txt. -</w:t>
-      </w:r>
-      <w:proofErr w:type="spellStart"/>
-      <w:r>
-        <w:t>vV</w:t>
-      </w:r>
-      <w:proofErr w:type="spellEnd"/>
-      <w:r>
-        <w:t xml:space="preserve"> &lt;IP-ADRES slachtoffer&gt; ftp}</w:t>
-      </w:r>
-      <w:proofErr w:type="gramStart"/>
-      <w:r>
-        <w:t>"</w:t>
-      </w:r>
-      <w:proofErr w:type="gramEnd"/>
-      <w:r>
-        <w:t>'. Daarna wordt elk woord in de lijst apart uitgeprobeerd totdat er een juiste combinatie is of tot de lijst doorlopen is. \</w:t>
-      </w:r>
-      <w:proofErr w:type="spellStart"/>
-      <w:r>
-        <w:t>citep</w:t>
-      </w:r>
-      <w:proofErr w:type="spellEnd"/>
-      <w:r>
-        <w:t>{Moon2013} \</w:t>
-      </w:r>
-      <w:proofErr w:type="spellStart"/>
-      <w:r>
-        <w:t>newline</w:t>
-      </w:r>
-      <w:proofErr w:type="spellEnd"/>
-      <w:r>
-        <w:t xml:space="preserve"> </w:t>
-      </w:r>
-    </w:p>
-    <w:p/>
-    <w:p>
-      <w:r>
-        <w:t>De schade die deze aanval aan kan richten is immens. Bij een succesvolle aanval weet de aanvaller het wachtwoord van een account met administrator rechten. Hiermee kan hij zich aanmelden via o.a. verbinding met extern bureaublad en kan de aanvaller aan alles wat zich op een server bevindt. Het spreekt voor zich dat dit niet goed is en dat dit ervoor kan zorgen dat er geheime bestanden worden gestolen of dat het netwerk wordt platgegooid en noem maar op.</w:t>
-      </w:r>
-    </w:p>
-    <w:p/>
-    <w:p>
-      <w:r>
-        <w:t>\</w:t>
-      </w:r>
-      <w:proofErr w:type="spellStart"/>
-      <w:r>
-        <w:t>subsubsection</w:t>
-      </w:r>
-      <w:proofErr w:type="spellEnd"/>
-      <w:r>
-        <w:t>{Bescherming en preventie}</w:t>
-      </w:r>
-    </w:p>
-    <w:p>
-      <w:r>
-        <w:t xml:space="preserve">De best </w:t>
-      </w:r>
-      <w:proofErr w:type="spellStart"/>
-      <w:r>
-        <w:t>practices</w:t>
-      </w:r>
-      <w:proofErr w:type="spellEnd"/>
-      <w:r>
-        <w:t xml:space="preserve"> die eerder besproken zijn, zijn voldoende om deze aanval af te weren. Hoe complexer een wachtwoord is, hoe kleiner de kans is dat het wachtwoord zich in de woordenlijst zal bevinden. Er bestaan natuurlijk gigantisch grote woordenlijsten waar bijna alle mogelijke combinaties in gebruikt worden, maar deze duren veel langer om uit te voeren. Hoe complexer het wachtwoord, hoe langer de aanval ook moet duren dus hoe meer kans er is dat de aanval wordt opgemerkt of wordt onderbroken. \</w:t>
-      </w:r>
-      <w:proofErr w:type="spellStart"/>
-      <w:r>
-        <w:t>newline</w:t>
-      </w:r>
-      <w:proofErr w:type="spellEnd"/>
-      <w:r>
-        <w:t xml:space="preserve"> </w:t>
-      </w:r>
-    </w:p>
-    <w:p/>
-    <w:p>
-      <w:r>
-        <w:t xml:space="preserve">Ook een best </w:t>
-      </w:r>
-      <w:proofErr w:type="spellStart"/>
-      <w:r>
-        <w:t>practice</w:t>
-      </w:r>
-      <w:proofErr w:type="spellEnd"/>
-      <w:r>
-        <w:t xml:space="preserve"> is om het default account "`Administrator</w:t>
-      </w:r>
-      <w:proofErr w:type="gramStart"/>
-      <w:r>
-        <w:t>"</w:t>
-      </w:r>
-      <w:proofErr w:type="gramEnd"/>
-      <w:r>
-        <w:t xml:space="preserve">' uit te schakelen en een zelfgemaakt account te maken. Als dit wordt gedaan dan moet een aanvaller al kennis hebben over het netwerk en de server om te weten welk account er kan gekraakt worden. Als het default account wordt gebruikt dan kan iedereen op elke plaats in de wereld binnen breken zonder dat de persoon iets weet van een server. Dit in combinatie met een </w:t>
-      </w:r>
-      <w:proofErr w:type="spellStart"/>
-      <w:r>
-        <w:t>groepsbeleidobject</w:t>
-      </w:r>
-      <w:proofErr w:type="spellEnd"/>
-      <w:r>
-        <w:t xml:space="preserve"> die het account blokkeert na 3 foutieve pogingen zorgt ervoor dat deze aanval geen schijn van kans heeft.</w:t>
-      </w:r>
-    </w:p>
-    <w:p/>
+    </w:p>
     <w:p>
       <w:r>
         <w:t>\</w:t>
@@ -580,50 +303,183 @@
       </w:r>
       <w:proofErr w:type="spellEnd"/>
       <w:r>
-        <w:t xml:space="preserve">-injecties. Deze bescherming is codegericht en is </w:t>
-      </w:r>
+        <w:t xml:space="preserve">-injecties. Deze bescherming is codegericht en is dus belangrijk voor de persoon die de </w:t>
+      </w:r>
+      <w:proofErr w:type="spellStart"/>
+      <w:r>
+        <w:t>webapplicatie</w:t>
+      </w:r>
+      <w:proofErr w:type="spellEnd"/>
+      <w:r>
+        <w:t xml:space="preserve"> en database heeft aangemaakt. Deze persoon moet ervoor zorgen dat de code voldoende getest is en foutvrij is. Volgens \</w:t>
+      </w:r>
+      <w:proofErr w:type="spellStart"/>
+      <w:r>
+        <w:t>cite</w:t>
+      </w:r>
+      <w:proofErr w:type="spellEnd"/>
+      <w:r>
+        <w:t xml:space="preserve">{Angus2005} zijn er verschillende manieren om de SQL-code foutvrij te maken. Dit kan gedaan worden door het </w:t>
+      </w:r>
+      <w:proofErr w:type="spellStart"/>
+      <w:r>
+        <w:t>crypteren</w:t>
+      </w:r>
+      <w:proofErr w:type="spellEnd"/>
+      <w:r>
+        <w:t xml:space="preserve"> van gevoelige data, de database installeren en gebruiken met een account die zo weinig mogelijk bevoegdheden heeft. Enkel de bevoegdheden die nodig zijn zouden op dat account moeten zitten. Het administrator-account gebruiken wordt dan ook afgeraden. \</w:t>
+      </w:r>
+      <w:proofErr w:type="spellStart"/>
+      <w:r>
+        <w:t>newline</w:t>
+      </w:r>
+      <w:proofErr w:type="spellEnd"/>
+    </w:p>
+    <w:p/>
+    <w:p>
       <w:r>
         <w:lastRenderedPageBreak/>
-        <w:t xml:space="preserve">dus belangrijk voor de persoon die de </w:t>
-      </w:r>
-      <w:proofErr w:type="spellStart"/>
-      <w:r>
-        <w:t>webapplicatie</w:t>
-      </w:r>
-      <w:proofErr w:type="spellEnd"/>
-      <w:r>
-        <w:t xml:space="preserve"> en database heeft aangemaakt. Deze persoon moet ervoor zorgen dat de code voldoende getest is en foutvrij is. Volgens \</w:t>
-      </w:r>
-      <w:proofErr w:type="spellStart"/>
-      <w:r>
-        <w:t>cite</w:t>
-      </w:r>
-      <w:proofErr w:type="spellEnd"/>
-      <w:r>
-        <w:t xml:space="preserve">{Angus2005} zijn er verschillende manieren om de SQL-code foutvrij te maken. Dit kan gedaan worden door het </w:t>
-      </w:r>
-      <w:proofErr w:type="spellStart"/>
-      <w:r>
-        <w:t>crypteren</w:t>
-      </w:r>
-      <w:proofErr w:type="spellEnd"/>
-      <w:r>
-        <w:t xml:space="preserve"> van gevoelige data, de database installeren en gebruiken met een account die zo weinig mogelijk bevoegdheden heeft. Enkel de bevoegdheden die nodig zijn zouden op dat account moeten zitten. Het administrator-account gebruiken wordt dan ook afgeraden. \</w:t>
+        <w:t xml:space="preserve">Wat ook belangrijk is, is dat de data gevalideerd wordt, dat er </w:t>
+      </w:r>
+      <w:proofErr w:type="spellStart"/>
+      <w:r>
+        <w:t>geparameteriseerde</w:t>
+      </w:r>
+      <w:proofErr w:type="spellEnd"/>
+      <w:r>
+        <w:t xml:space="preserve"> </w:t>
+      </w:r>
+      <w:proofErr w:type="spellStart"/>
+      <w:r>
+        <w:t>queries</w:t>
+      </w:r>
+      <w:proofErr w:type="spellEnd"/>
+      <w:r>
+        <w:t xml:space="preserve"> en "`</w:t>
+      </w:r>
+      <w:proofErr w:type="spellStart"/>
+      <w:r>
+        <w:t>stored</w:t>
+      </w:r>
+      <w:proofErr w:type="spellEnd"/>
+      <w:r>
+        <w:t xml:space="preserve"> procedures</w:t>
+      </w:r>
+      <w:proofErr w:type="gramStart"/>
+      <w:r>
+        <w:t>"</w:t>
+      </w:r>
+      <w:proofErr w:type="gramEnd"/>
+      <w:r>
+        <w:t xml:space="preserve">' worden gebruikt, dat de data opnieuw wordt gevalideerd in de </w:t>
+      </w:r>
+      <w:proofErr w:type="spellStart"/>
+      <w:r>
+        <w:t>stored</w:t>
+      </w:r>
+      <w:proofErr w:type="spellEnd"/>
+      <w:r>
+        <w:t xml:space="preserve"> procedure en dat de error boodschappen niets weggeven over de interne architectuur van de applicatie of de database. Hier wordt er niet te diep op ingegaan omdat dit niet echt een taak is voor de netwerkbeheerder maar eerder voor de programmeur of applicatiebeheerder. </w:t>
+      </w:r>
+    </w:p>
+    <w:p/>
+    <w:p>
+      <w:r>
+        <w:t>\</w:t>
+      </w:r>
+      <w:proofErr w:type="spellStart"/>
+      <w:r>
+        <w:t>section</w:t>
+      </w:r>
+      <w:proofErr w:type="spellEnd"/>
+      <w:r>
+        <w:t>{</w:t>
+      </w:r>
+      <w:proofErr w:type="spellStart"/>
+      <w:r>
+        <w:t>Transportlaag</w:t>
+      </w:r>
+      <w:proofErr w:type="spellEnd"/>
+      <w:r>
+        <w:t>}</w:t>
+      </w:r>
+    </w:p>
+    <w:p>
+      <w:r>
+        <w:t>\</w:t>
+      </w:r>
+      <w:proofErr w:type="spellStart"/>
+      <w:r>
+        <w:t>subsection</w:t>
+      </w:r>
+      <w:proofErr w:type="spellEnd"/>
+      <w:r>
+        <w:t>{</w:t>
+      </w:r>
+      <w:proofErr w:type="spellStart"/>
+      <w:r>
+        <w:t>Sockstress</w:t>
+      </w:r>
+      <w:proofErr w:type="spellEnd"/>
+      <w:r>
+        <w:t xml:space="preserve"> DDOS-aanval}</w:t>
+      </w:r>
+    </w:p>
+    <w:p>
+      <w:r>
+        <w:t>\</w:t>
+      </w:r>
+      <w:proofErr w:type="spellStart"/>
+      <w:r>
+        <w:t>subsubsection</w:t>
+      </w:r>
+      <w:proofErr w:type="spellEnd"/>
+      <w:r>
+        <w:t>{Uitvoering en schade}</w:t>
+      </w:r>
+    </w:p>
+    <w:p>
+      <w:r>
+        <w:t>Een fysieke machine kan onbruikbaar gemaakt worden door een simpele aanval genaamd "`</w:t>
+      </w:r>
+      <w:proofErr w:type="spellStart"/>
+      <w:r>
+        <w:t>sockstress</w:t>
+      </w:r>
+      <w:proofErr w:type="spellEnd"/>
+      <w:proofErr w:type="gramStart"/>
+      <w:r>
+        <w:t>"</w:t>
+      </w:r>
+      <w:proofErr w:type="gramEnd"/>
+      <w:r>
+        <w:t>'. Deze aanval heeft de laatste tijd enorm gewonnen aan populariteit in het hackersmilieu en dus ook in de kringen van netwerkbeveiligers. Deze methode wordt gebruikt om servers aan te vallen over het internet door middel van TCP. Deze methode zorgt ervoor dat het lokale geheugen zoveel aanvragen moet behandelen dat deze langzaam maar zeker volloopt zodat de server vastloopt en onbruikbaar wordt. Dit wordt ook wel een DOS (</w:t>
+      </w:r>
+      <w:proofErr w:type="spellStart"/>
+      <w:r>
+        <w:t>Denial</w:t>
+      </w:r>
+      <w:proofErr w:type="spellEnd"/>
+      <w:r>
+        <w:t xml:space="preserve"> Of Service)-aanval genoemd. \</w:t>
       </w:r>
       <w:proofErr w:type="spellStart"/>
       <w:r>
         <w:t>newline</w:t>
       </w:r>
       <w:proofErr w:type="spellEnd"/>
+      <w:r>
+        <w:t xml:space="preserve"> </w:t>
+      </w:r>
     </w:p>
     <w:p/>
     <w:p>
       <w:r>
-        <w:t xml:space="preserve">Wat ook belangrijk is, is dat de data gevalideerd wordt, dat er </w:t>
-      </w:r>
-      <w:proofErr w:type="spellStart"/>
-      <w:r>
-        <w:t>geparameteriseerde</w:t>
+        <w:t>Op de aanvallersmachine, in dit geval de eerder geconfigureerde Kali Linux-machine, worden er twee verschillende "`</w:t>
+      </w:r>
+      <w:proofErr w:type="spellStart"/>
+      <w:r>
+        <w:t>command</w:t>
       </w:r>
       <w:proofErr w:type="spellEnd"/>
       <w:r>
@@ -631,19 +487,19 @@
       </w:r>
       <w:proofErr w:type="spellStart"/>
       <w:r>
-        <w:t>queries</w:t>
-      </w:r>
-      <w:proofErr w:type="spellEnd"/>
-      <w:r>
-        <w:t xml:space="preserve"> en "`</w:t>
-      </w:r>
-      <w:proofErr w:type="spellStart"/>
-      <w:r>
-        <w:t>stored</w:t>
-      </w:r>
-      <w:proofErr w:type="spellEnd"/>
-      <w:r>
-        <w:t xml:space="preserve"> procedures</w:t>
+        <w:t>lines</w:t>
+      </w:r>
+      <w:proofErr w:type="spellEnd"/>
+      <w:r>
+        <w:t xml:space="preserve"> (</w:t>
+      </w:r>
+      <w:proofErr w:type="spellStart"/>
+      <w:r>
+        <w:t>cmd</w:t>
+      </w:r>
+      <w:proofErr w:type="spellEnd"/>
+      <w:r>
+        <w:t>)</w:t>
       </w:r>
       <w:proofErr w:type="gramStart"/>
       <w:r>
@@ -651,342 +507,209 @@
       </w:r>
       <w:proofErr w:type="gramEnd"/>
       <w:r>
-        <w:t xml:space="preserve">' worden gebruikt, dat de data opnieuw wordt gevalideerd in de </w:t>
-      </w:r>
-      <w:proofErr w:type="spellStart"/>
-      <w:r>
-        <w:t>stored</w:t>
-      </w:r>
-      <w:proofErr w:type="spellEnd"/>
-      <w:r>
-        <w:t xml:space="preserve"> procedure en dat de error boodschappen niets weggeven over de interne architectuur van de applicatie of de database. Hier wordt er niet te diep op ingegaan omdat dit niet echt een taak is voor de netwerkbeheerder maar eerder voor de programmeur of applicatiebeheerder. </w:t>
+        <w:t xml:space="preserve">' geopend. In de eerste </w:t>
+      </w:r>
+      <w:proofErr w:type="spellStart"/>
+      <w:r>
+        <w:t>cmd</w:t>
+      </w:r>
+      <w:proofErr w:type="spellEnd"/>
+      <w:r>
+        <w:t xml:space="preserve"> wordt er \</w:t>
+      </w:r>
+      <w:proofErr w:type="spellStart"/>
+      <w:r>
+        <w:t>textit</w:t>
+      </w:r>
+      <w:proofErr w:type="spellEnd"/>
+      <w:r>
+        <w:t>{"`</w:t>
+      </w:r>
+      <w:proofErr w:type="spellStart"/>
+      <w:r>
+        <w:t>nmap</w:t>
+      </w:r>
+      <w:proofErr w:type="spellEnd"/>
+      <w:r>
+        <w:t xml:space="preserve"> &lt;</w:t>
+      </w:r>
+      <w:proofErr w:type="spellStart"/>
+      <w:r>
+        <w:t>ipadres</w:t>
+      </w:r>
+      <w:proofErr w:type="spellEnd"/>
+      <w:r>
+        <w:t xml:space="preserve"> slachtoffer&gt;</w:t>
+      </w:r>
+      <w:proofErr w:type="gramStart"/>
+      <w:r>
+        <w:t>"</w:t>
+      </w:r>
+      <w:proofErr w:type="gramEnd"/>
+      <w:r>
+        <w:t xml:space="preserve">'} </w:t>
+      </w:r>
+      <w:proofErr w:type="spellStart"/>
+      <w:r>
+        <w:t>getyped</w:t>
+      </w:r>
+      <w:proofErr w:type="spellEnd"/>
+      <w:r>
+        <w:t xml:space="preserve"> om te kijken welke poorten van het slachtoffer die open zijn. De open poorten worden dan ergens genoteerd want deze zijn later nog nodig. Nadat deze zijn genoteerd, wordt er een script genaamd \</w:t>
+      </w:r>
+      <w:proofErr w:type="spellStart"/>
+      <w:r>
+        <w:t>textit</w:t>
+      </w:r>
+      <w:proofErr w:type="spellEnd"/>
+      <w:r>
+        <w:t>{"`./</w:t>
+      </w:r>
+      <w:proofErr w:type="spellStart"/>
+      <w:r>
+        <w:t>arppoi</w:t>
+      </w:r>
+      <w:proofErr w:type="spellEnd"/>
+      <w:proofErr w:type="gramStart"/>
+      <w:r>
+        <w:t>"</w:t>
+      </w:r>
+      <w:proofErr w:type="gramEnd"/>
+      <w:r>
+        <w:t xml:space="preserve">'} geopend in dit terminalvenster. Dit scriptje is te vinden op het internet en de code is te zien in de appendix. De bedoeling van dit script is ARP </w:t>
+      </w:r>
+      <w:proofErr w:type="spellStart"/>
+      <w:r>
+        <w:t>spoofing</w:t>
+      </w:r>
+      <w:proofErr w:type="spellEnd"/>
+      <w:r>
+        <w:t xml:space="preserve">. ARP </w:t>
+      </w:r>
+      <w:proofErr w:type="spellStart"/>
+      <w:r>
+        <w:t>spoofing</w:t>
+      </w:r>
+      <w:proofErr w:type="spellEnd"/>
+      <w:r>
+        <w:t xml:space="preserve"> is een techniek die door veel hackers wordt gebruikt en waar er vermomde ARP-berichten in een lokaal netwerk worden verzonden. De bedoeling is om het MAC-adres van de aanvaller te associëren met het IP-adres van een host, bijvoorbeeld een default gateway of server, zodat al het verkeer dat bedoelt is voor dat specifieke adres naar de aanvaller wordt verzonden. \</w:t>
+      </w:r>
+      <w:proofErr w:type="spellStart"/>
+      <w:r>
+        <w:t>newline</w:t>
+      </w:r>
+      <w:proofErr w:type="spellEnd"/>
+      <w:r>
+        <w:t xml:space="preserve"> </w:t>
       </w:r>
     </w:p>
     <w:p/>
     <w:p>
       <w:r>
+        <w:t>Nu dat scriptje draait in het een terminalvenster, hoeft er in het andere venster maar één lijntje ingevuld worden. \</w:t>
+      </w:r>
+      <w:proofErr w:type="spellStart"/>
+      <w:r>
+        <w:t>textit</w:t>
+      </w:r>
+      <w:proofErr w:type="spellEnd"/>
+      <w:r>
+        <w:t>{"`./</w:t>
+      </w:r>
+      <w:proofErr w:type="spellStart"/>
+      <w:r>
+        <w:t>sockstress</w:t>
+      </w:r>
+      <w:proofErr w:type="spellEnd"/>
+      <w:r>
+        <w:t xml:space="preserve"> -A -C -1 -d &lt;IP van target&gt; -m -1 -</w:t>
+      </w:r>
+      <w:proofErr w:type="spellStart"/>
+      <w:r>
+        <w:t>Ms</w:t>
+      </w:r>
+      <w:proofErr w:type="spellEnd"/>
+      <w:r>
+        <w:t xml:space="preserve"> -p &lt;alle opgeschreven poorten&gt; -r 100000 -s 172.16.246.0/25 -vv</w:t>
+      </w:r>
+      <w:proofErr w:type="gramStart"/>
+      <w:r>
+        <w:t>"</w:t>
+      </w:r>
+      <w:proofErr w:type="gramEnd"/>
+      <w:r>
+        <w:t xml:space="preserve">'}. Dit werkt ook alleen maar als </w:t>
+      </w:r>
+      <w:proofErr w:type="spellStart"/>
+      <w:r>
+        <w:t>sockstress</w:t>
+      </w:r>
+      <w:proofErr w:type="spellEnd"/>
+      <w:r>
+        <w:t xml:space="preserve"> is gedownload en als je navigeert naar de </w:t>
+      </w:r>
+      <w:proofErr w:type="spellStart"/>
+      <w:r>
+        <w:t>sockstress</w:t>
+      </w:r>
+      <w:proofErr w:type="spellEnd"/>
+      <w:r>
+        <w:t xml:space="preserve">-map. Nu kan er gekeken worden naar de server en is er te zien dat het RAM-geheugen dat in gebruik is op de server exponentieel aan het stijgen is. Als dit de </w:t>
+      </w:r>
+      <w:proofErr w:type="spellStart"/>
+      <w:r>
+        <w:t>maximume</w:t>
+      </w:r>
+      <w:proofErr w:type="spellEnd"/>
+      <w:r>
+        <w:t xml:space="preserve"> waarde bereikt dan zal de server vastlopen en kan er niets meer op gedaan worden. De </w:t>
+      </w:r>
+      <w:proofErr w:type="spellStart"/>
+      <w:r>
+        <w:t>engiste</w:t>
+      </w:r>
+      <w:proofErr w:type="spellEnd"/>
+      <w:r>
+        <w:t xml:space="preserve"> manier om de server terug aan de praat te krijgen is door manueel de </w:t>
+      </w:r>
+      <w:proofErr w:type="spellStart"/>
+      <w:r>
+        <w:t>uit-knop</w:t>
+      </w:r>
+      <w:proofErr w:type="spellEnd"/>
+      <w:r>
+        <w:t xml:space="preserve"> in te drukken en hem dan weer op te starten.</w:t>
+      </w:r>
+    </w:p>
+    <w:p/>
+    <w:p>
+      <w:r>
         <w:t>\</w:t>
       </w:r>
       <w:proofErr w:type="spellStart"/>
       <w:r>
-        <w:t>section</w:t>
-      </w:r>
-      <w:proofErr w:type="spellEnd"/>
-      <w:r>
-        <w:t>{</w:t>
-      </w:r>
-      <w:proofErr w:type="spellStart"/>
-      <w:r>
-        <w:t>Transportlaag</w:t>
-      </w:r>
-      <w:proofErr w:type="spellEnd"/>
-      <w:r>
-        <w:t>}</w:t>
-      </w:r>
-    </w:p>
-    <w:p>
-      <w:r>
-        <w:t>\</w:t>
-      </w:r>
-      <w:proofErr w:type="spellStart"/>
-      <w:r>
-        <w:t>subsection</w:t>
-      </w:r>
-      <w:proofErr w:type="spellEnd"/>
-      <w:r>
-        <w:t>{</w:t>
-      </w:r>
-      <w:proofErr w:type="spellStart"/>
-      <w:r>
-        <w:t>Sockstress</w:t>
-      </w:r>
-      <w:proofErr w:type="spellEnd"/>
-      <w:r>
-        <w:t xml:space="preserve"> DDOS-aanval}</w:t>
-      </w:r>
-    </w:p>
-    <w:p>
-      <w:r>
-        <w:t>\</w:t>
-      </w:r>
-      <w:proofErr w:type="spellStart"/>
-      <w:r>
         <w:t>subsubsection</w:t>
       </w:r>
       <w:proofErr w:type="spellEnd"/>
       <w:r>
-        <w:t>{Uitvoering en schade}</w:t>
-      </w:r>
-    </w:p>
-    <w:p>
-      <w:r>
-        <w:t>Een fysieke machine kan onbruikbaar gemaakt worden door een simpele aanval genaamd "`</w:t>
-      </w:r>
-      <w:proofErr w:type="spellStart"/>
-      <w:r>
-        <w:t>sockstress</w:t>
-      </w:r>
-      <w:proofErr w:type="spellEnd"/>
-      <w:proofErr w:type="gramStart"/>
-      <w:r>
-        <w:t>"</w:t>
-      </w:r>
-      <w:proofErr w:type="gramEnd"/>
-      <w:r>
-        <w:t>'. Deze aanval heeft de laatste tijd enorm gewonnen aan populariteit in het hackersmilieu en dus ook in de kringen van netwerkbeveiligers. Deze methode wordt gebruikt om servers aan te vallen over het internet door middel van TCP. Deze methode zorgt ervoor dat het lokale geheugen zoveel aanvragen moet behandelen dat deze langzaam maar zeker volloopt zodat de server vastloopt en onbruikbaar wordt. Dit wordt ook wel een DOS (</w:t>
-      </w:r>
-      <w:proofErr w:type="spellStart"/>
-      <w:r>
-        <w:t>Denial</w:t>
-      </w:r>
-      <w:proofErr w:type="spellEnd"/>
-      <w:r>
-        <w:t xml:space="preserve"> Of Service)-aanval genoemd. \</w:t>
-      </w:r>
-      <w:proofErr w:type="spellStart"/>
-      <w:r>
-        <w:t>newline</w:t>
-      </w:r>
-      <w:proofErr w:type="spellEnd"/>
-      <w:r>
-        <w:t xml:space="preserve"> </w:t>
-      </w:r>
-    </w:p>
-    <w:p/>
-    <w:p>
-      <w:r>
-        <w:t>Op de aanvallersmachine, in dit geval de eerder geconfigureerde Kali Linux-machine, worden er twee verschillende "`</w:t>
-      </w:r>
-      <w:proofErr w:type="spellStart"/>
-      <w:r>
-        <w:t>command</w:t>
-      </w:r>
-      <w:proofErr w:type="spellEnd"/>
-      <w:r>
-        <w:t xml:space="preserve"> </w:t>
-      </w:r>
-      <w:proofErr w:type="spellStart"/>
-      <w:r>
-        <w:t>lines</w:t>
-      </w:r>
-      <w:proofErr w:type="spellEnd"/>
-      <w:r>
-        <w:t xml:space="preserve"> (</w:t>
-      </w:r>
-      <w:proofErr w:type="spellStart"/>
-      <w:r>
-        <w:t>cmd</w:t>
-      </w:r>
-      <w:proofErr w:type="spellEnd"/>
-      <w:r>
-        <w:t>)</w:t>
-      </w:r>
-      <w:proofErr w:type="gramStart"/>
-      <w:r>
-        <w:t>"</w:t>
-      </w:r>
-      <w:proofErr w:type="gramEnd"/>
-      <w:r>
-        <w:t xml:space="preserve">' geopend. In de eerste </w:t>
-      </w:r>
-      <w:proofErr w:type="spellStart"/>
-      <w:r>
-        <w:t>cmd</w:t>
-      </w:r>
-      <w:proofErr w:type="spellEnd"/>
-      <w:r>
-        <w:t xml:space="preserve"> wordt er \</w:t>
-      </w:r>
-      <w:proofErr w:type="spellStart"/>
-      <w:r>
-        <w:t>textit</w:t>
-      </w:r>
-      <w:proofErr w:type="spellEnd"/>
-      <w:r>
-        <w:t>{"`</w:t>
-      </w:r>
-      <w:proofErr w:type="spellStart"/>
-      <w:r>
-        <w:t>nmap</w:t>
-      </w:r>
-      <w:proofErr w:type="spellEnd"/>
-      <w:r>
-        <w:t xml:space="preserve"> &lt;</w:t>
-      </w:r>
-      <w:proofErr w:type="spellStart"/>
-      <w:r>
-        <w:t>ipadres</w:t>
-      </w:r>
-      <w:proofErr w:type="spellEnd"/>
-      <w:r>
-        <w:t xml:space="preserve"> slachtoffer&gt;</w:t>
-      </w:r>
-      <w:proofErr w:type="gramStart"/>
-      <w:r>
-        <w:t>"</w:t>
-      </w:r>
-      <w:proofErr w:type="gramEnd"/>
-      <w:r>
-        <w:t xml:space="preserve">'} </w:t>
-      </w:r>
-      <w:proofErr w:type="spellStart"/>
-      <w:r>
-        <w:t>getyped</w:t>
-      </w:r>
-      <w:proofErr w:type="spellEnd"/>
-      <w:r>
-        <w:t xml:space="preserve"> om te kijken welke poorten van het slachtoffer die open zijn. De open poorten worden dan ergens genoteerd want deze zijn later nog nodig. Nadat deze zijn genoteerd, wordt er een script genaamd \</w:t>
-      </w:r>
-      <w:proofErr w:type="spellStart"/>
-      <w:r>
-        <w:t>textit</w:t>
-      </w:r>
-      <w:proofErr w:type="spellEnd"/>
-      <w:r>
-        <w:t>{"`./</w:t>
-      </w:r>
-      <w:proofErr w:type="spellStart"/>
-      <w:r>
-        <w:t>arppoi</w:t>
-      </w:r>
-      <w:proofErr w:type="spellEnd"/>
-      <w:proofErr w:type="gramStart"/>
-      <w:r>
-        <w:t>"</w:t>
-      </w:r>
-      <w:proofErr w:type="gramEnd"/>
-      <w:r>
-        <w:t xml:space="preserve">'} geopend in dit terminalvenster. Dit scriptje is te vinden op het internet en de code is te zien in de appendix. De bedoeling van dit script is ARP </w:t>
-      </w:r>
-      <w:proofErr w:type="spellStart"/>
-      <w:r>
-        <w:t>spoofing</w:t>
-      </w:r>
-      <w:proofErr w:type="spellEnd"/>
-      <w:r>
-        <w:t xml:space="preserve">. ARP </w:t>
-      </w:r>
-      <w:proofErr w:type="spellStart"/>
-      <w:r>
-        <w:t>spoofing</w:t>
-      </w:r>
-      <w:proofErr w:type="spellEnd"/>
-      <w:r>
-        <w:t xml:space="preserve"> is een techniek die door veel hackers wordt gebruikt en waar er vermomde ARP-berichten in een lokaal netwerk worden verzonden. De bedoeling is om het MAC-adres van de aanvaller te associëren met het IP-adres van een host, bijvoorbeeld een default gateway of server, zodat al het verkeer dat bedoelt is voor dat specifieke adres naar de aanvaller wordt verzonden. \</w:t>
-      </w:r>
-      <w:proofErr w:type="spellStart"/>
-      <w:r>
-        <w:t>newline</w:t>
-      </w:r>
-      <w:proofErr w:type="spellEnd"/>
-      <w:r>
-        <w:t xml:space="preserve"> </w:t>
-      </w:r>
-    </w:p>
-    <w:p/>
-    <w:p>
-      <w:r>
-        <w:t>Nu dat scriptje draait in het een terminalvenster, hoeft er in het andere venster maar één lijntje ingevuld worden. \</w:t>
-      </w:r>
-      <w:proofErr w:type="spellStart"/>
-      <w:r>
-        <w:t>textit</w:t>
-      </w:r>
-      <w:proofErr w:type="spellEnd"/>
-      <w:r>
-        <w:t>{"`./</w:t>
-      </w:r>
-      <w:proofErr w:type="spellStart"/>
-      <w:r>
-        <w:t>sockstress</w:t>
-      </w:r>
-      <w:proofErr w:type="spellEnd"/>
-      <w:r>
-        <w:t xml:space="preserve"> -A -C -1 -d &lt;IP van target&gt; -m -1 -</w:t>
-      </w:r>
-      <w:proofErr w:type="spellStart"/>
-      <w:r>
-        <w:t>Ms</w:t>
-      </w:r>
-      <w:proofErr w:type="spellEnd"/>
-      <w:r>
-        <w:t xml:space="preserve"> -p &lt;alle opgeschreven poorten&gt; -r 100000 -s 172.16.246.0/25 -vv</w:t>
-      </w:r>
-      <w:proofErr w:type="gramStart"/>
-      <w:r>
-        <w:t>"</w:t>
-      </w:r>
-      <w:proofErr w:type="gramEnd"/>
-      <w:r>
-        <w:t xml:space="preserve">'}. Dit werkt ook alleen maar als </w:t>
-      </w:r>
-      <w:proofErr w:type="spellStart"/>
-      <w:r>
-        <w:t>sockstress</w:t>
-      </w:r>
-      <w:proofErr w:type="spellEnd"/>
-      <w:r>
-        <w:t xml:space="preserve"> is gedownload en als je navigeert naar de </w:t>
-      </w:r>
-      <w:proofErr w:type="spellStart"/>
-      <w:r>
-        <w:t>sockstress</w:t>
-      </w:r>
-      <w:proofErr w:type="spellEnd"/>
-      <w:r>
-        <w:t xml:space="preserve">-map. Nu kan er gekeken worden naar de server en is er te zien dat het RAM-geheugen dat in gebruik is op de server exponentieel aan het stijgen is. Als dit de </w:t>
-      </w:r>
-      <w:proofErr w:type="spellStart"/>
-      <w:r>
-        <w:t>maximume</w:t>
-      </w:r>
-      <w:proofErr w:type="spellEnd"/>
-      <w:r>
-        <w:t xml:space="preserve"> waarde bereikt dan zal de server vastlopen en kan er niets meer op gedaan worden. De </w:t>
-      </w:r>
-      <w:proofErr w:type="spellStart"/>
+        <w:t>{Bescherming en preventie}</w:t>
+      </w:r>
+    </w:p>
+    <w:p>
+      <w:r>
+        <w:t xml:space="preserve">De best </w:t>
+      </w:r>
+      <w:proofErr w:type="spellStart"/>
+      <w:r>
+        <w:t>practices</w:t>
+      </w:r>
+      <w:proofErr w:type="spellEnd"/>
+      <w:r>
+        <w:t xml:space="preserve"> die op de server zijn geïmplementeerd zijn in dit geval niet voldoende en dus moet er een oplossing gevonden worden. De oplossing in dit geval is vrij simpel. Dit kan gedaan worden </w:t>
+      </w:r>
       <w:r>
         <w:lastRenderedPageBreak/>
-        <w:t>engiste</w:t>
-      </w:r>
-      <w:proofErr w:type="spellEnd"/>
-      <w:r>
-        <w:t xml:space="preserve"> manier om de server terug aan de praat te krijgen is door manueel de </w:t>
-      </w:r>
-      <w:proofErr w:type="spellStart"/>
-      <w:r>
-        <w:t>uit-knop</w:t>
-      </w:r>
-      <w:proofErr w:type="spellEnd"/>
-      <w:r>
-        <w:t xml:space="preserve"> in te drukken en hem dan weer op te starten.</w:t>
-      </w:r>
-    </w:p>
-    <w:p/>
-    <w:p>
-      <w:r>
-        <w:t>\</w:t>
-      </w:r>
-      <w:proofErr w:type="spellStart"/>
-      <w:r>
-        <w:t>subsubsection</w:t>
-      </w:r>
-      <w:proofErr w:type="spellEnd"/>
-      <w:r>
-        <w:t>{Bescherming en preventie}</w:t>
-      </w:r>
-    </w:p>
-    <w:p>
-      <w:r>
-        <w:t xml:space="preserve">De best </w:t>
-      </w:r>
-      <w:proofErr w:type="spellStart"/>
-      <w:r>
-        <w:t>practices</w:t>
-      </w:r>
-      <w:proofErr w:type="spellEnd"/>
-      <w:r>
-        <w:t xml:space="preserve"> die op de server zijn geïmplementeerd zijn in dit geval niet voldoende en dus moet er een oplossing gevonden worden. De oplossing in dit geval is vrij simpel. Dit kan gedaan worden door het blokkeren van een IP-adres als het meer dan 10 connecties met een poort maakt in minder dan 30 seconden. Dit wordt gedaan door een simpel lijntje in te typen in de router </w:t>
+        <w:t xml:space="preserve">door het blokkeren van een IP-adres als het meer dan 10 connecties met een poort maakt in minder dan 30 seconden. Dit wordt gedaan door een simpel lijntje in te typen in de router </w:t>
       </w:r>
       <w:proofErr w:type="spellStart"/>
       <w:r>
@@ -1400,7 +1123,11 @@
       </w:r>
       <w:proofErr w:type="spellEnd"/>
       <w:r>
-        <w:t xml:space="preserve"> kan zijn om gebruikers niet de permissie geven om programma's te installeren op de computer. Zo zal er altijd een administrator nodig zijn die zijn toestemming moet geven of een specifiek stukje software mag geïnstalleerd worden.</w:t>
+        <w:t xml:space="preserve"> kan zijn om gebruikers niet de permissie </w:t>
+      </w:r>
+      <w:r>
+        <w:lastRenderedPageBreak/>
+        <w:t>geven om programma's te installeren op de computer. Zo zal er altijd een administrator nodig zijn die zijn toestemming moet geven of een specifiek stukje software mag geïnstalleerd worden.</w:t>
       </w:r>
     </w:p>
     <w:sectPr>

</xml_diff>